<commit_message>
layout for learn more about subsidies page
</commit_message>
<xml_diff>
--- a/app/text/01-introduction/intro_left.docx
+++ b/app/text/01-introduction/intro_left.docx
@@ -7,7 +7,8 @@
         <w:pStyle w:val="Heading4"/>
         <w:spacing w:before="150" w:after="150"/>
         <w:rPr>
-          <w:rFonts w:ascii="Avenir Medium" w:hAnsi="Avenir Medium" w:cs="Arial"/>
+          <w:rFonts w:ascii="Avenir Roman" w:hAnsi="Avenir Roman" w:cs="Arial"/>
+          <w:b/>
           <w:i w:val="0"/>
           <w:color w:val="000000"/>
           <w:sz w:val="28"/>
@@ -16,7 +17,8 @@
       </w:pPr>
       <w:r>
         <w:rPr>
-          <w:rFonts w:ascii="Avenir Medium" w:hAnsi="Avenir Medium" w:cs="Arial"/>
+          <w:rFonts w:ascii="Avenir Roman" w:hAnsi="Avenir Roman" w:cs="Arial"/>
+          <w:b/>
           <w:i w:val="0"/>
           <w:color w:val="000000"/>
           <w:sz w:val="28"/>
@@ -33,16 +35,16 @@
           <w:szCs w:val="20"/>
         </w:rPr>
       </w:pPr>
-      <w:bookmarkStart w:id="0" w:name="_GoBack"/>
       <w:r>
         <w:rPr>
-          <w:rFonts w:ascii="Avenir Light" w:eastAsia="Times New Roman" w:hAnsi="Avenir Light" w:cs="Times New Roman"/>
+          <w:rFonts w:ascii="Avenir Roman" w:eastAsia="Times New Roman" w:hAnsi="Avenir Roman" w:cs="Times New Roman"/>
           <w:color w:val="000000"/>
           <w:sz w:val="20"/>
           <w:szCs w:val="20"/>
         </w:rPr>
         <w:t>SubsidyExplorer is an interactive toolkit that allows users to learn more about fisheries subsidies and to explore potential biological and economic tradeoffs associated with subsidy reform. This tool supports the negotiations currently underway at the World Trade Organization (WTO).</w:t>
       </w:r>
+      <w:bookmarkStart w:id="0" w:name="_GoBack"/>
       <w:bookmarkEnd w:id="0"/>
     </w:p>
     <w:sectPr>

</xml_diff>